<commit_message>
CppunitTest_sw_writerfilter_ooxml: turn on set_non_application_font_use
Similar to commit dc4d7500c9d283e26d1553ce11366a217cf1f69d (Fix
CppunitTest_sd_import_tests-smartart non_application_font_use,
2023-10-23):

- sw/qa/writerfilter/ooxml/data/recursive_header_rels.docx: Aptos ->
  Calibri

Change-Id: I6bcf3f39861426f2e94d0d88e301007501636e1b
Reviewed-on: https://gerrit.libreoffice.org/c/core/+/169283
Reviewed-by: Miklos Vajna <vmiklos@collabora.com>
Tested-by: Jenkins
</commit_message>
<xml_diff>
--- a/sw/qa/writerfilter/ooxml/data/recursive_header_rels.docx
+++ b/sw/qa/writerfilter/ooxml/data/recursive_header_rels.docx
@@ -1096,7 +1096,7 @@
     </a:clrScheme>
     <a:fontScheme name="Office">
       <a:majorFont>
-        <a:latin typeface="Aptos Display" panose="02110004020202020204"/>
+        <a:latin typeface="Calibri Display" panose="02110004020202020204"/>
         <a:ea typeface=""/>
         <a:cs typeface=""/>
         <a:font script="Jpan" typeface="游ゴシック Light"/>
@@ -1148,7 +1148,7 @@
         <a:font script="Tfng" typeface="Ebrima"/>
       </a:majorFont>
       <a:minorFont>
-        <a:latin typeface="Aptos" panose="02110004020202020204"/>
+        <a:latin typeface="Calibri" panose="02110004020202020204"/>
         <a:ea typeface=""/>
         <a:cs typeface=""/>
         <a:font script="Jpan" typeface="游ゴシック"/>

</xml_diff>